<commit_message>
added some extra code that exports the results to csv. write up is a rough draft
</commit_message>
<xml_diff>
--- a/Final/Written Analysis.docx
+++ b/Final/Written Analysis.docx
@@ -32,15 +32,7 @@
         <w:t xml:space="preserve">Charter schools perform better than District schools in reading and math. At first, I thought </w:t>
       </w:r>
       <w:r>
-        <w:t xml:space="preserve">maybe Charter school spend more money on their students, so the end up performing better. However, after reviewing the </w:t>
-      </w:r>
-      <w:proofErr w:type="spellStart"/>
-      <w:r>
-        <w:t>dataframe</w:t>
-      </w:r>
-      <w:proofErr w:type="spellEnd"/>
-      <w:r>
-        <w:t xml:space="preserve"> that ranks schools by spending, almost all of the charter schools rank at the bottom </w:t>
+        <w:t xml:space="preserve">maybe Charter school spend more money on their students, so the end up performing better. However, after reviewing the dataframe that ranks schools by spending, almost all of the charter schools rank at the bottom </w:t>
       </w:r>
       <w:proofErr w:type="gramStart"/>
       <w:r>
@@ -51,7 +43,59 @@
         <w:t xml:space="preserve"> spending per student.</w:t>
       </w:r>
       <w:r>
-        <w:t xml:space="preserve"> So then</w:t>
+        <w:t xml:space="preserve"> So </w:t>
+      </w:r>
+      <w:proofErr w:type="gramStart"/>
+      <w:r>
+        <w:t>then</w:t>
+      </w:r>
+      <w:r>
+        <w:t>..</w:t>
+      </w:r>
+      <w:proofErr w:type="gramEnd"/>
+    </w:p>
+    <w:p>
+      <w:pPr>
+        <w:pStyle w:val="ListParagraph"/>
+        <w:numPr>
+          <w:ilvl w:val="1"/>
+          <w:numId w:val="1"/>
+        </w:numPr>
+      </w:pPr>
+      <w:r>
+        <w:t>Do smaller schools perform better?</w:t>
+      </w:r>
+    </w:p>
+    <w:p>
+      <w:pPr>
+        <w:pStyle w:val="ListParagraph"/>
+        <w:numPr>
+          <w:ilvl w:val="1"/>
+          <w:numId w:val="1"/>
+        </w:numPr>
+      </w:pPr>
+      <w:r>
+        <w:t xml:space="preserve">are most charter </w:t>
+      </w:r>
+      <w:proofErr w:type="gramStart"/>
+      <w:r>
+        <w:t>schools</w:t>
+      </w:r>
+      <w:proofErr w:type="gramEnd"/>
+      <w:r>
+        <w:t xml:space="preserve"> small schools?</w:t>
+      </w:r>
+    </w:p>
+    <w:p>
+      <w:pPr>
+        <w:pStyle w:val="ListParagraph"/>
+        <w:numPr>
+          <w:ilvl w:val="1"/>
+          <w:numId w:val="1"/>
+        </w:numPr>
+      </w:pPr>
+      <w:r>
+        <w:t>Why didn’t the ask include anything about gender?</w:t>
       </w:r>
     </w:p>
     <w:p>
@@ -79,6 +123,17 @@
       </w:pPr>
       <w:r>
         <w:t xml:space="preserve">Overall kids seem to be more successful with reading than math. </w:t>
+      </w:r>
+      <w:r>
+        <w:t xml:space="preserve"> This is true across many levels of analysis. If you look at indiviaual schools, amount spent per student, etc, it still holds </w:t>
+      </w:r>
+      <w:proofErr w:type="gramStart"/>
+      <w:r>
+        <w:t>up.(</w:t>
+      </w:r>
+      <w:proofErr w:type="gramEnd"/>
+      <w:r>
+        <w:t>expand)</w:t>
       </w:r>
     </w:p>
     <w:sectPr>

</xml_diff>

<commit_message>
realized i didn't follow instructions for the first section 'district summary' updated my code with a new dataframe to correct this
</commit_message>
<xml_diff>
--- a/Final/Written Analysis.docx
+++ b/Final/Written Analysis.docx
@@ -29,30 +29,76 @@
         </w:numPr>
       </w:pPr>
       <w:r>
-        <w:t xml:space="preserve">Charter schools perform better than District schools in reading and math. At first, I thought </w:t>
-      </w:r>
-      <w:r>
-        <w:t xml:space="preserve">maybe Charter school spend more money on their students, so the end up performing better. However, after reviewing the dataframe that ranks schools by spending, almost all of the charter schools rank at the bottom </w:t>
+        <w:t>Charter schools perform better than District schools in reading and math. At first, I thought</w:t>
+      </w:r>
+      <w:r>
+        <w:t xml:space="preserve"> Charter school</w:t>
+      </w:r>
+      <w:r>
+        <w:t>s might</w:t>
+      </w:r>
+      <w:r>
+        <w:t xml:space="preserve"> spend more money on their students, </w:t>
+      </w:r>
+      <w:r>
+        <w:t>leading to better performance</w:t>
+      </w:r>
+      <w:r>
+        <w:t xml:space="preserve">. However, </w:t>
+      </w:r>
+      <w:r>
+        <w:t>after reviewing the spending per student data frame</w:t>
+      </w:r>
+      <w:r>
+        <w:t xml:space="preserve">, almost </w:t>
+      </w:r>
+      <w:r>
+        <w:t>all</w:t>
+      </w:r>
+      <w:r>
+        <w:t xml:space="preserve"> charter schools rank at the bottom </w:t>
+      </w:r>
+      <w:r>
+        <w:t>of</w:t>
+      </w:r>
+      <w:r>
+        <w:t xml:space="preserve"> spending per student.</w:t>
+      </w:r>
+      <w:r>
+        <w:t xml:space="preserve"> </w:t>
+      </w:r>
+      <w:r>
+        <w:t xml:space="preserve">After reviewing the size ranking data frame, I noticed that charter schools tend to </w:t>
+      </w:r>
+      <w:r>
+        <w:t>have fewer students. Having fewer students could mean that their cl</w:t>
+      </w:r>
+      <w:r>
+        <w:t xml:space="preserve">ass sizes are smaller, which would </w:t>
       </w:r>
       <w:proofErr w:type="gramStart"/>
       <w:r>
-        <w:t>in regards to</w:t>
+        <w:t>definitely affect</w:t>
       </w:r>
       <w:proofErr w:type="gramEnd"/>
       <w:r>
-        <w:t xml:space="preserve"> spending per student.</w:t>
-      </w:r>
-      <w:r>
-        <w:t xml:space="preserve"> So </w:t>
-      </w:r>
-      <w:proofErr w:type="gramStart"/>
-      <w:r>
-        <w:t>then</w:t>
-      </w:r>
-      <w:r>
-        <w:t>..</w:t>
-      </w:r>
-      <w:proofErr w:type="gramEnd"/>
+        <w:t xml:space="preserve"> student performance</w:t>
+      </w:r>
+    </w:p>
+    <w:p>
+      <w:pPr>
+        <w:pStyle w:val="ListParagraph"/>
+        <w:numPr>
+          <w:ilvl w:val="0"/>
+          <w:numId w:val="1"/>
+        </w:numPr>
+      </w:pPr>
+      <w:r>
+        <w:t xml:space="preserve">Observable Trend </w:t>
+      </w:r>
+      <w:r>
+        <w:t>2</w:t>
+      </w:r>
     </w:p>
     <w:p>
       <w:pPr>
@@ -63,77 +109,19 @@
         </w:numPr>
       </w:pPr>
       <w:r>
-        <w:t>Do smaller schools perform better?</w:t>
-      </w:r>
-    </w:p>
-    <w:p>
-      <w:pPr>
-        <w:pStyle w:val="ListParagraph"/>
-        <w:numPr>
-          <w:ilvl w:val="1"/>
-          <w:numId w:val="1"/>
-        </w:numPr>
-      </w:pPr>
-      <w:r>
-        <w:t xml:space="preserve">are most charter </w:t>
-      </w:r>
-      <w:proofErr w:type="gramStart"/>
-      <w:r>
-        <w:t>schools</w:t>
-      </w:r>
-      <w:proofErr w:type="gramEnd"/>
-      <w:r>
-        <w:t xml:space="preserve"> small schools?</w:t>
-      </w:r>
-    </w:p>
-    <w:p>
-      <w:pPr>
-        <w:pStyle w:val="ListParagraph"/>
-        <w:numPr>
-          <w:ilvl w:val="1"/>
-          <w:numId w:val="1"/>
-        </w:numPr>
-      </w:pPr>
-      <w:r>
-        <w:t>Why didn’t the ask include anything about gender?</w:t>
-      </w:r>
-    </w:p>
-    <w:p>
-      <w:pPr>
-        <w:pStyle w:val="ListParagraph"/>
-        <w:numPr>
-          <w:ilvl w:val="0"/>
-          <w:numId w:val="1"/>
-        </w:numPr>
-      </w:pPr>
-      <w:r>
-        <w:t xml:space="preserve">Observable Trend </w:t>
-      </w:r>
-      <w:r>
-        <w:t>2</w:t>
-      </w:r>
-    </w:p>
-    <w:p>
-      <w:pPr>
-        <w:pStyle w:val="ListParagraph"/>
-        <w:numPr>
-          <w:ilvl w:val="1"/>
-          <w:numId w:val="1"/>
-        </w:numPr>
-      </w:pPr>
-      <w:r>
         <w:t xml:space="preserve">Overall kids seem to be more successful with reading than math. </w:t>
       </w:r>
       <w:r>
-        <w:t xml:space="preserve"> This is true across many levels of analysis. If you look at indiviaual schools, amount spent per student, etc, it still holds </w:t>
-      </w:r>
-      <w:proofErr w:type="gramStart"/>
-      <w:r>
-        <w:t>up.(</w:t>
-      </w:r>
-      <w:proofErr w:type="gramEnd"/>
-      <w:r>
-        <w:t>expand)</w:t>
+        <w:t xml:space="preserve"> This is true across many levels of analysis. If you look at </w:t>
+      </w:r>
+      <w:r>
+        <w:t>individual</w:t>
+      </w:r>
+      <w:r>
+        <w:t xml:space="preserve"> schools, amount spent per student,</w:t>
+      </w:r>
+      <w:r>
+        <w:t xml:space="preserve"> or type, the students are more successful at reading.</w:t>
       </w:r>
     </w:p>
     <w:sectPr>

</xml_diff>

<commit_message>
revisions to district summary
</commit_message>
<xml_diff>
--- a/Final/Written Analysis.docx
+++ b/Final/Written Analysis.docx
@@ -74,15 +74,10 @@
         <w:t>have fewer students. Having fewer students could mean that their cl</w:t>
       </w:r>
       <w:r>
-        <w:t xml:space="preserve">ass sizes are smaller, which would </w:t>
-      </w:r>
-      <w:proofErr w:type="gramStart"/>
-      <w:r>
-        <w:t>definitely affect</w:t>
-      </w:r>
-      <w:proofErr w:type="gramEnd"/>
-      <w:r>
-        <w:t xml:space="preserve"> student performance</w:t>
+        <w:t>ass sizes are smaller, which would definitely affect student performance</w:t>
+      </w:r>
+      <w:r>
+        <w:t>.</w:t>
       </w:r>
     </w:p>
     <w:p>

</xml_diff>